<commit_message>
Réorganisation dossier (changement de l'ordre des questionnaires)
</commit_message>
<xml_diff>
--- a/Dossier de rendu phase B/0. (à remplir) Consignes expérimentateurs - préparation du plateau de jeu.docx
+++ b/Dossier de rendu phase B/0. (à remplir) Consignes expérimentateurs - préparation du plateau de jeu.docx
@@ -27,13 +27,113 @@
       </w:r>
     </w:p>
     <w:p>
-      <w:r>
+      <w:pPr>
+        <w:rPr>
+          <w:b/>
+          <w:color w:val="FF0000"/>
+        </w:rPr>
+      </w:pPr>
+      <w:r>
+        <w:rPr>
+          <w:b/>
+          <w:color w:val="FF0000"/>
+        </w:rPr>
         <w:t>Observation : qui fait quoi ?</w:t>
       </w:r>
     </w:p>
     <w:p>
+      <w:pPr>
+        <w:pStyle w:val="Paragraphedeliste"/>
+        <w:numPr>
+          <w:ilvl w:val="0"/>
+          <w:numId w:val="3"/>
+        </w:numPr>
+        <w:rPr>
+          <w:b/>
+        </w:rPr>
+      </w:pPr>
+      <w:r>
+        <w:rPr>
+          <w:b/>
+        </w:rPr>
+        <w:t>Rôle 1 :</w:t>
+      </w:r>
+    </w:p>
+    <w:p>
+      <w:pPr>
+        <w:pStyle w:val="Paragraphedeliste"/>
+        <w:numPr>
+          <w:ilvl w:val="1"/>
+          <w:numId w:val="3"/>
+        </w:numPr>
+        <w:rPr>
+          <w:b/>
+        </w:rPr>
+      </w:pPr>
+      <w:r>
+        <w:t>R</w:t>
+      </w:r>
+      <w:r>
+        <w:t>e</w:t>
+      </w:r>
+      <w:r>
+        <w:t>mplir la grille d’observation de la partie complète + la mettre au propre à la fin de la partie pour servir pour les entretiens individuels.</w:t>
+      </w:r>
+    </w:p>
+    <w:p>
+      <w:pPr>
+        <w:pStyle w:val="Paragraphedeliste"/>
+        <w:numPr>
+          <w:ilvl w:val="1"/>
+          <w:numId w:val="3"/>
+        </w:numPr>
+      </w:pPr>
       <w:r>
         <w:t>Pendant la partie : énoncer les éléments piochés et la météo si ce n’est pas fait par les joueurs</w:t>
+      </w:r>
+    </w:p>
+    <w:p>
+      <w:pPr>
+        <w:pStyle w:val="Paragraphedeliste"/>
+        <w:numPr>
+          <w:ilvl w:val="0"/>
+          <w:numId w:val="3"/>
+        </w:numPr>
+        <w:rPr>
+          <w:b/>
+        </w:rPr>
+      </w:pPr>
+      <w:r>
+        <w:rPr>
+          <w:b/>
+        </w:rPr>
+        <w:t>Rôle 2 :</w:t>
+      </w:r>
+      <w:r>
+        <w:t xml:space="preserve"> observer les joueurs A et C</w:t>
+      </w:r>
+      <w:bookmarkStart w:id="0" w:name="_GoBack"/>
+      <w:bookmarkEnd w:id="0"/>
+    </w:p>
+    <w:p>
+      <w:pPr>
+        <w:pStyle w:val="Paragraphedeliste"/>
+        <w:numPr>
+          <w:ilvl w:val="0"/>
+          <w:numId w:val="3"/>
+        </w:numPr>
+        <w:rPr>
+          <w:b/>
+        </w:rPr>
+      </w:pPr>
+      <w:r>
+        <w:rPr>
+          <w:b/>
+        </w:rPr>
+        <w:t xml:space="preserve">Rôle 3 : </w:t>
+      </w:r>
+      <w:r>
+        <w:t>observer les joueurs B et D</w:t>
       </w:r>
     </w:p>
     <w:p>
@@ -61,7 +161,9 @@
         <w:t>Consignes entretien</w:t>
       </w:r>
       <w:r>
-        <w:tab/>
+        <w:t xml:space="preserve"> collectif</w:t>
+      </w:r>
+      <w:r>
         <w:t xml:space="preserve"> - points d’attention</w:t>
       </w:r>
     </w:p>
@@ -95,11 +197,19 @@
       </w:r>
     </w:p>
     <w:p>
-      <w:r>
+      <w:pPr>
+        <w:rPr>
+          <w:b/>
+          <w:color w:val="FF0000"/>
+        </w:rPr>
+      </w:pPr>
+      <w:r>
+        <w:rPr>
+          <w:b/>
+          <w:color w:val="FF0000"/>
+        </w:rPr>
         <w:t>Ajouter un numéro d’anonymat pour chacun des joueurs, l’inscrire sur toutes les fiches d’observation, questionnaires etc.</w:t>
       </w:r>
-      <w:bookmarkStart w:id="0" w:name="_GoBack"/>
-      <w:bookmarkEnd w:id="0"/>
     </w:p>
     <w:p>
       <w:pPr>
@@ -127,6 +237,51 @@
       </w:r>
       <w:r>
         <w:t xml:space="preserve"> </w:t>
+      </w:r>
+    </w:p>
+    <w:p>
+      <w:pPr>
+        <w:jc w:val="center"/>
+      </w:pPr>
+      <w:r>
+        <w:rPr>
+          <w:noProof/>
+        </w:rPr>
+        <w:drawing>
+          <wp:inline distT="0" distB="0" distL="0" distR="0" wp14:anchorId="46D4D4A2" wp14:editId="60ED2111">
+            <wp:extent cx="4812030" cy="3140656"/>
+            <wp:effectExtent l="0" t="0" r="7620" b="3175"/>
+            <wp:docPr id="1" name="Image 1"/>
+            <wp:cNvGraphicFramePr>
+              <a:graphicFrameLocks xmlns:a="http://schemas.openxmlformats.org/drawingml/2006/main" noChangeAspect="1"/>
+            </wp:cNvGraphicFramePr>
+            <a:graphic xmlns:a="http://schemas.openxmlformats.org/drawingml/2006/main">
+              <a:graphicData uri="http://schemas.openxmlformats.org/drawingml/2006/picture">
+                <pic:pic xmlns:pic="http://schemas.openxmlformats.org/drawingml/2006/picture">
+                  <pic:nvPicPr>
+                    <pic:cNvPr id="1" name=""/>
+                    <pic:cNvPicPr/>
+                  </pic:nvPicPr>
+                  <pic:blipFill>
+                    <a:blip r:embed="rId5"/>
+                    <a:stretch>
+                      <a:fillRect/>
+                    </a:stretch>
+                  </pic:blipFill>
+                  <pic:spPr>
+                    <a:xfrm>
+                      <a:off x="0" y="0"/>
+                      <a:ext cx="4825795" cy="3149640"/>
+                    </a:xfrm>
+                    <a:prstGeom prst="rect">
+                      <a:avLst/>
+                    </a:prstGeom>
+                  </pic:spPr>
+                </pic:pic>
+              </a:graphicData>
+            </a:graphic>
+          </wp:inline>
+        </w:drawing>
       </w:r>
     </w:p>
     <w:sectPr>
@@ -231,6 +386,118 @@
     </w:lvl>
   </w:abstractNum>
   <w:abstractNum w:abstractNumId="1" w15:restartNumberingAfterBreak="0">
+    <w:nsid w:val="19CF4D71"/>
+    <w:multiLevelType w:val="hybridMultilevel"/>
+    <w:tmpl w:val="BFD604D6"/>
+    <w:lvl w:ilvl="0" w:tplc="BDF046E8">
+      <w:numFmt w:val="bullet"/>
+      <w:lvlText w:val=""/>
+      <w:lvlJc w:val="left"/>
+      <w:pPr>
+        <w:ind w:left="720" w:hanging="360"/>
+      </w:pPr>
+      <w:rPr>
+        <w:rFonts w:ascii="Symbol" w:eastAsiaTheme="minorHAnsi" w:hAnsi="Symbol" w:cstheme="minorBidi" w:hint="default"/>
+      </w:rPr>
+    </w:lvl>
+    <w:lvl w:ilvl="1" w:tplc="040C0003">
+      <w:start w:val="1"/>
+      <w:numFmt w:val="bullet"/>
+      <w:lvlText w:val="o"/>
+      <w:lvlJc w:val="left"/>
+      <w:pPr>
+        <w:ind w:left="1440" w:hanging="360"/>
+      </w:pPr>
+      <w:rPr>
+        <w:rFonts w:ascii="Courier New" w:hAnsi="Courier New" w:cs="Courier New" w:hint="default"/>
+      </w:rPr>
+    </w:lvl>
+    <w:lvl w:ilvl="2" w:tplc="040C0005" w:tentative="1">
+      <w:start w:val="1"/>
+      <w:numFmt w:val="bullet"/>
+      <w:lvlText w:val=""/>
+      <w:lvlJc w:val="left"/>
+      <w:pPr>
+        <w:ind w:left="2160" w:hanging="360"/>
+      </w:pPr>
+      <w:rPr>
+        <w:rFonts w:ascii="Wingdings" w:hAnsi="Wingdings" w:hint="default"/>
+      </w:rPr>
+    </w:lvl>
+    <w:lvl w:ilvl="3" w:tplc="040C0001" w:tentative="1">
+      <w:start w:val="1"/>
+      <w:numFmt w:val="bullet"/>
+      <w:lvlText w:val=""/>
+      <w:lvlJc w:val="left"/>
+      <w:pPr>
+        <w:ind w:left="2880" w:hanging="360"/>
+      </w:pPr>
+      <w:rPr>
+        <w:rFonts w:ascii="Symbol" w:hAnsi="Symbol" w:hint="default"/>
+      </w:rPr>
+    </w:lvl>
+    <w:lvl w:ilvl="4" w:tplc="040C0003" w:tentative="1">
+      <w:start w:val="1"/>
+      <w:numFmt w:val="bullet"/>
+      <w:lvlText w:val="o"/>
+      <w:lvlJc w:val="left"/>
+      <w:pPr>
+        <w:ind w:left="3600" w:hanging="360"/>
+      </w:pPr>
+      <w:rPr>
+        <w:rFonts w:ascii="Courier New" w:hAnsi="Courier New" w:cs="Courier New" w:hint="default"/>
+      </w:rPr>
+    </w:lvl>
+    <w:lvl w:ilvl="5" w:tplc="040C0005" w:tentative="1">
+      <w:start w:val="1"/>
+      <w:numFmt w:val="bullet"/>
+      <w:lvlText w:val=""/>
+      <w:lvlJc w:val="left"/>
+      <w:pPr>
+        <w:ind w:left="4320" w:hanging="360"/>
+      </w:pPr>
+      <w:rPr>
+        <w:rFonts w:ascii="Wingdings" w:hAnsi="Wingdings" w:hint="default"/>
+      </w:rPr>
+    </w:lvl>
+    <w:lvl w:ilvl="6" w:tplc="040C0001" w:tentative="1">
+      <w:start w:val="1"/>
+      <w:numFmt w:val="bullet"/>
+      <w:lvlText w:val=""/>
+      <w:lvlJc w:val="left"/>
+      <w:pPr>
+        <w:ind w:left="5040" w:hanging="360"/>
+      </w:pPr>
+      <w:rPr>
+        <w:rFonts w:ascii="Symbol" w:hAnsi="Symbol" w:hint="default"/>
+      </w:rPr>
+    </w:lvl>
+    <w:lvl w:ilvl="7" w:tplc="040C0003" w:tentative="1">
+      <w:start w:val="1"/>
+      <w:numFmt w:val="bullet"/>
+      <w:lvlText w:val="o"/>
+      <w:lvlJc w:val="left"/>
+      <w:pPr>
+        <w:ind w:left="5760" w:hanging="360"/>
+      </w:pPr>
+      <w:rPr>
+        <w:rFonts w:ascii="Courier New" w:hAnsi="Courier New" w:cs="Courier New" w:hint="default"/>
+      </w:rPr>
+    </w:lvl>
+    <w:lvl w:ilvl="8" w:tplc="040C0005" w:tentative="1">
+      <w:start w:val="1"/>
+      <w:numFmt w:val="bullet"/>
+      <w:lvlText w:val=""/>
+      <w:lvlJc w:val="left"/>
+      <w:pPr>
+        <w:ind w:left="6480" w:hanging="360"/>
+      </w:pPr>
+      <w:rPr>
+        <w:rFonts w:ascii="Wingdings" w:hAnsi="Wingdings" w:hint="default"/>
+      </w:rPr>
+    </w:lvl>
+  </w:abstractNum>
+  <w:abstractNum w:abstractNumId="2" w15:restartNumberingAfterBreak="0">
     <w:nsid w:val="36440B2A"/>
     <w:multiLevelType w:val="hybridMultilevel"/>
     <w:tmpl w:val="56DA4B68"/>
@@ -323,6 +590,9 @@
     <w:abstractNumId w:val="0"/>
   </w:num>
   <w:num w:numId="2">
+    <w:abstractNumId w:val="2"/>
+  </w:num>
+  <w:num w:numId="3">
     <w:abstractNumId w:val="1"/>
   </w:num>
 </w:numbering>

</xml_diff>

<commit_message>
Complétion consignes expérimentateurs + fin réorganisation dossier de rendu
</commit_message>
<xml_diff>
--- a/Dossier de rendu phase B/0. (à remplir) Consignes expérimentateurs - préparation du plateau de jeu.docx
+++ b/Dossier de rendu phase B/0. (à remplir) Consignes expérimentateurs - préparation du plateau de jeu.docx
@@ -112,6 +112,199 @@
       <w:r>
         <w:t xml:space="preserve"> observer les joueurs A et C</w:t>
       </w:r>
+    </w:p>
+    <w:p>
+      <w:pPr>
+        <w:pStyle w:val="Paragraphedeliste"/>
+        <w:numPr>
+          <w:ilvl w:val="0"/>
+          <w:numId w:val="3"/>
+        </w:numPr>
+        <w:rPr>
+          <w:b/>
+        </w:rPr>
+      </w:pPr>
+      <w:r>
+        <w:rPr>
+          <w:b/>
+        </w:rPr>
+        <w:t xml:space="preserve">Rôle 3 : </w:t>
+      </w:r>
+      <w:r>
+        <w:t>observer les joueurs B et D</w:t>
+      </w:r>
+    </w:p>
+    <w:p>
+      <w:pPr>
+        <w:rPr>
+          <w:b/>
+          <w:i/>
+          <w:color w:val="FF0000"/>
+        </w:rPr>
+      </w:pPr>
+      <w:r>
+        <w:rPr>
+          <w:b/>
+          <w:i/>
+          <w:color w:val="FF0000"/>
+        </w:rPr>
+        <w:t>À compléter</w:t>
+      </w:r>
+    </w:p>
+    <w:p>
+      <w:pPr>
+        <w:pStyle w:val="Titre2"/>
+        <w:numPr>
+          <w:ilvl w:val="1"/>
+          <w:numId w:val="2"/>
+        </w:numPr>
+      </w:pPr>
+      <w:r>
+        <w:t>Consignes entretien</w:t>
+      </w:r>
+      <w:r>
+        <w:t xml:space="preserve"> collectif</w:t>
+      </w:r>
+      <w:r>
+        <w:t xml:space="preserve"> - points d’attention</w:t>
+      </w:r>
+    </w:p>
+    <w:p>
+      <w:pPr>
+        <w:pStyle w:val="Titre2"/>
+        <w:numPr>
+          <w:ilvl w:val="1"/>
+          <w:numId w:val="2"/>
+        </w:numPr>
+      </w:pPr>
+      <w:r>
+        <w:t> ?</w:t>
+      </w:r>
+    </w:p>
+    <w:p>
+      <w:pPr>
+        <w:pStyle w:val="Titre1"/>
+        <w:numPr>
+          <w:ilvl w:val="0"/>
+          <w:numId w:val="2"/>
+        </w:numPr>
+      </w:pPr>
+      <w:r>
+        <w:t>Protocole à suivre</w:t>
+      </w:r>
+    </w:p>
+    <w:p>
+      <w:pPr>
+        <w:rPr>
+          <w:b/>
+          <w:color w:val="FF0000"/>
+        </w:rPr>
+      </w:pPr>
+      <w:r>
+        <w:rPr>
+          <w:b/>
+          <w:color w:val="FF0000"/>
+        </w:rPr>
+        <w:t>Ordre des actions à faire et choses à dire (à</w:t>
+      </w:r>
+      <w:r>
+        <w:rPr>
+          <w:b/>
+          <w:color w:val="FF0000"/>
+        </w:rPr>
+        <w:t xml:space="preserve"> corriger ?</w:t>
+      </w:r>
+      <w:r>
+        <w:rPr>
+          <w:b/>
+          <w:color w:val="FF0000"/>
+        </w:rPr>
+        <w:t xml:space="preserve">) </w:t>
+      </w:r>
+    </w:p>
+    <w:p>
+      <w:pPr>
+        <w:pStyle w:val="Paragraphedeliste"/>
+        <w:numPr>
+          <w:ilvl w:val="0"/>
+          <w:numId w:val="4"/>
+        </w:numPr>
+      </w:pPr>
+      <w:r>
+        <w:t>Lire les explications et contexte</w:t>
+      </w:r>
+    </w:p>
+    <w:p>
+      <w:pPr>
+        <w:pStyle w:val="Paragraphedeliste"/>
+        <w:numPr>
+          <w:ilvl w:val="0"/>
+          <w:numId w:val="4"/>
+        </w:numPr>
+      </w:pPr>
+      <w:r>
+        <w:t>Faire remplir formulaire de consentement</w:t>
+      </w:r>
+    </w:p>
+    <w:p>
+      <w:pPr>
+        <w:pStyle w:val="Paragraphedeliste"/>
+        <w:numPr>
+          <w:ilvl w:val="0"/>
+          <w:numId w:val="4"/>
+        </w:numPr>
+      </w:pPr>
+      <w:r>
+        <w:t>Questionnaire métacognitif</w:t>
+      </w:r>
+    </w:p>
+    <w:p>
+      <w:pPr>
+        <w:pStyle w:val="Paragraphedeliste"/>
+        <w:numPr>
+          <w:ilvl w:val="0"/>
+          <w:numId w:val="4"/>
+        </w:numPr>
+      </w:pPr>
+      <w:r>
+        <w:t>Questionnaire Big Five</w:t>
+      </w:r>
+    </w:p>
+    <w:p>
+      <w:pPr>
+        <w:pStyle w:val="Paragraphedeliste"/>
+        <w:numPr>
+          <w:ilvl w:val="0"/>
+          <w:numId w:val="4"/>
+        </w:numPr>
+      </w:pPr>
+      <w:r>
+        <w:t>Lire les consignes d’avant partie</w:t>
+      </w:r>
+    </w:p>
+    <w:p>
+      <w:pPr>
+        <w:pStyle w:val="Paragraphedeliste"/>
+        <w:numPr>
+          <w:ilvl w:val="0"/>
+          <w:numId w:val="4"/>
+        </w:numPr>
+      </w:pPr>
+      <w:r>
+        <w:t>Partie d’entraînement</w:t>
+      </w:r>
+    </w:p>
+    <w:p>
+      <w:pPr>
+        <w:pStyle w:val="Paragraphedeliste"/>
+        <w:numPr>
+          <w:ilvl w:val="0"/>
+          <w:numId w:val="4"/>
+        </w:numPr>
+      </w:pPr>
+      <w:r>
+        <w:t>Faire remplir questionnaire main initiale dans le jeu</w:t>
+      </w:r>
       <w:bookmarkStart w:id="0" w:name="_GoBack"/>
       <w:bookmarkEnd w:id="0"/>
     </w:p>
@@ -120,63 +313,98 @@
         <w:pStyle w:val="Paragraphedeliste"/>
         <w:numPr>
           <w:ilvl w:val="0"/>
-          <w:numId w:val="3"/>
-        </w:numPr>
+          <w:numId w:val="4"/>
+        </w:numPr>
+      </w:pPr>
+      <w:r>
+        <w:t>Partie d’expérimentation + observation</w:t>
+      </w:r>
+    </w:p>
+    <w:p>
+      <w:pPr>
+        <w:pStyle w:val="Paragraphedeliste"/>
+        <w:numPr>
+          <w:ilvl w:val="0"/>
+          <w:numId w:val="4"/>
+        </w:numPr>
+      </w:pPr>
+      <w:r>
+        <w:t>Donner aux joueurs :</w:t>
+      </w:r>
+    </w:p>
+    <w:p>
+      <w:pPr>
+        <w:pStyle w:val="Paragraphedeliste"/>
+        <w:numPr>
+          <w:ilvl w:val="1"/>
+          <w:numId w:val="4"/>
+        </w:numPr>
+      </w:pPr>
+      <w:r>
+        <w:t>Questionnaire de ressenti général sur la partie</w:t>
+      </w:r>
+    </w:p>
+    <w:p>
+      <w:pPr>
+        <w:pStyle w:val="Paragraphedeliste"/>
+        <w:numPr>
+          <w:ilvl w:val="1"/>
+          <w:numId w:val="4"/>
+        </w:numPr>
+      </w:pPr>
+      <w:r>
+        <w:t>Questionnaire démographique</w:t>
+      </w:r>
+    </w:p>
+    <w:p>
+      <w:pPr>
+        <w:pStyle w:val="Paragraphedeliste"/>
+        <w:numPr>
+          <w:ilvl w:val="1"/>
+          <w:numId w:val="4"/>
+        </w:numPr>
+      </w:pPr>
+      <w:r>
+        <w:t>Questionnaire MIST</w:t>
+      </w:r>
+    </w:p>
+    <w:p>
+      <w:pPr>
+        <w:pStyle w:val="Paragraphedeliste"/>
+        <w:numPr>
+          <w:ilvl w:val="0"/>
+          <w:numId w:val="4"/>
+        </w:numPr>
+      </w:pPr>
+      <w:r>
+        <w:t>Préparer entretien collectif (grille d’observation à donner à chaque joueur, mise en commun des observations)</w:t>
+      </w:r>
+    </w:p>
+    <w:p>
+      <w:pPr>
+        <w:pStyle w:val="Paragraphedeliste"/>
+        <w:numPr>
+          <w:ilvl w:val="0"/>
+          <w:numId w:val="4"/>
+        </w:numPr>
+      </w:pPr>
+      <w:r>
+        <w:t>Entretien collectif</w:t>
+      </w:r>
+    </w:p>
+    <w:p>
+      <w:pPr>
         <w:rPr>
           <w:b/>
+          <w:color w:val="FF0000"/>
         </w:rPr>
       </w:pPr>
       <w:r>
         <w:rPr>
           <w:b/>
-        </w:rPr>
-        <w:t xml:space="preserve">Rôle 3 : </w:t>
-      </w:r>
-      <w:r>
-        <w:t>observer les joueurs B et D</w:t>
-      </w:r>
-    </w:p>
-    <w:p>
-      <w:pPr>
-        <w:rPr>
-          <w:i/>
-        </w:rPr>
-      </w:pPr>
-      <w:r>
-        <w:rPr>
-          <w:i/>
-        </w:rPr>
-        <w:t>À compléter</w:t>
-      </w:r>
-    </w:p>
-    <w:p>
-      <w:pPr>
-        <w:pStyle w:val="Titre2"/>
-        <w:numPr>
-          <w:ilvl w:val="1"/>
-          <w:numId w:val="2"/>
-        </w:numPr>
-      </w:pPr>
-      <w:r>
-        <w:t>Consignes entretien</w:t>
-      </w:r>
-      <w:r>
-        <w:t xml:space="preserve"> collectif</w:t>
-      </w:r>
-      <w:r>
-        <w:t xml:space="preserve"> - points d’attention</w:t>
-      </w:r>
-    </w:p>
-    <w:p>
-      <w:pPr>
-        <w:pStyle w:val="Titre2"/>
-        <w:numPr>
-          <w:ilvl w:val="1"/>
-          <w:numId w:val="2"/>
-        </w:numPr>
-      </w:pPr>
-      <w:r>
-        <w:t> ?</w:t>
+          <w:color w:val="FF0000"/>
+        </w:rPr>
+        <w:t>Ajouter un numéro d’anonymat pour chacun des joueurs, l’inscrire sur toutes les fiches d’observation, questionnaires etc.</w:t>
       </w:r>
     </w:p>
     <w:p>
@@ -188,38 +416,6 @@
         </w:numPr>
       </w:pPr>
       <w:r>
-        <w:t>Protocole à suivre</w:t>
-      </w:r>
-    </w:p>
-    <w:p>
-      <w:r>
-        <w:t xml:space="preserve">Ordre des actions à faire et choses à dire (à compléter) </w:t>
-      </w:r>
-    </w:p>
-    <w:p>
-      <w:pPr>
-        <w:rPr>
-          <w:b/>
-          <w:color w:val="FF0000"/>
-        </w:rPr>
-      </w:pPr>
-      <w:r>
-        <w:rPr>
-          <w:b/>
-          <w:color w:val="FF0000"/>
-        </w:rPr>
-        <w:t>Ajouter un numéro d’anonymat pour chacun des joueurs, l’inscrire sur toutes les fiches d’observation, questionnaires etc.</w:t>
-      </w:r>
-    </w:p>
-    <w:p>
-      <w:pPr>
-        <w:pStyle w:val="Titre1"/>
-        <w:numPr>
-          <w:ilvl w:val="0"/>
-          <w:numId w:val="2"/>
-        </w:numPr>
-      </w:pPr>
-      <w:r>
         <w:t>Préparation du plateau de jeu</w:t>
       </w:r>
     </w:p>
@@ -247,6 +443,7 @@
         <w:rPr>
           <w:noProof/>
         </w:rPr>
+        <w:lastRenderedPageBreak/>
         <w:drawing>
           <wp:inline distT="0" distB="0" distL="0" distR="0" wp14:anchorId="46D4D4A2" wp14:editId="60ED2111">
             <wp:extent cx="4812030" cy="3140656"/>
@@ -498,6 +695,95 @@
     </w:lvl>
   </w:abstractNum>
   <w:abstractNum w:abstractNumId="2" w15:restartNumberingAfterBreak="0">
+    <w:nsid w:val="26A66E32"/>
+    <w:multiLevelType w:val="hybridMultilevel"/>
+    <w:tmpl w:val="66F65442"/>
+    <w:lvl w:ilvl="0" w:tplc="040C000F">
+      <w:start w:val="1"/>
+      <w:numFmt w:val="decimal"/>
+      <w:lvlText w:val="%1."/>
+      <w:lvlJc w:val="left"/>
+      <w:pPr>
+        <w:ind w:left="720" w:hanging="360"/>
+      </w:pPr>
+      <w:rPr>
+        <w:rFonts w:hint="default"/>
+      </w:rPr>
+    </w:lvl>
+    <w:lvl w:ilvl="1" w:tplc="040C0019">
+      <w:start w:val="1"/>
+      <w:numFmt w:val="lowerLetter"/>
+      <w:lvlText w:val="%2."/>
+      <w:lvlJc w:val="left"/>
+      <w:pPr>
+        <w:ind w:left="1440" w:hanging="360"/>
+      </w:pPr>
+    </w:lvl>
+    <w:lvl w:ilvl="2" w:tplc="040C001B" w:tentative="1">
+      <w:start w:val="1"/>
+      <w:numFmt w:val="lowerRoman"/>
+      <w:lvlText w:val="%3."/>
+      <w:lvlJc w:val="right"/>
+      <w:pPr>
+        <w:ind w:left="2160" w:hanging="180"/>
+      </w:pPr>
+    </w:lvl>
+    <w:lvl w:ilvl="3" w:tplc="040C000F" w:tentative="1">
+      <w:start w:val="1"/>
+      <w:numFmt w:val="decimal"/>
+      <w:lvlText w:val="%4."/>
+      <w:lvlJc w:val="left"/>
+      <w:pPr>
+        <w:ind w:left="2880" w:hanging="360"/>
+      </w:pPr>
+    </w:lvl>
+    <w:lvl w:ilvl="4" w:tplc="040C0019" w:tentative="1">
+      <w:start w:val="1"/>
+      <w:numFmt w:val="lowerLetter"/>
+      <w:lvlText w:val="%5."/>
+      <w:lvlJc w:val="left"/>
+      <w:pPr>
+        <w:ind w:left="3600" w:hanging="360"/>
+      </w:pPr>
+    </w:lvl>
+    <w:lvl w:ilvl="5" w:tplc="040C001B" w:tentative="1">
+      <w:start w:val="1"/>
+      <w:numFmt w:val="lowerRoman"/>
+      <w:lvlText w:val="%6."/>
+      <w:lvlJc w:val="right"/>
+      <w:pPr>
+        <w:ind w:left="4320" w:hanging="180"/>
+      </w:pPr>
+    </w:lvl>
+    <w:lvl w:ilvl="6" w:tplc="040C000F" w:tentative="1">
+      <w:start w:val="1"/>
+      <w:numFmt w:val="decimal"/>
+      <w:lvlText w:val="%7."/>
+      <w:lvlJc w:val="left"/>
+      <w:pPr>
+        <w:ind w:left="5040" w:hanging="360"/>
+      </w:pPr>
+    </w:lvl>
+    <w:lvl w:ilvl="7" w:tplc="040C0019" w:tentative="1">
+      <w:start w:val="1"/>
+      <w:numFmt w:val="lowerLetter"/>
+      <w:lvlText w:val="%8."/>
+      <w:lvlJc w:val="left"/>
+      <w:pPr>
+        <w:ind w:left="5760" w:hanging="360"/>
+      </w:pPr>
+    </w:lvl>
+    <w:lvl w:ilvl="8" w:tplc="040C001B" w:tentative="1">
+      <w:start w:val="1"/>
+      <w:numFmt w:val="lowerRoman"/>
+      <w:lvlText w:val="%9."/>
+      <w:lvlJc w:val="right"/>
+      <w:pPr>
+        <w:ind w:left="6480" w:hanging="180"/>
+      </w:pPr>
+    </w:lvl>
+  </w:abstractNum>
+  <w:abstractNum w:abstractNumId="3" w15:restartNumberingAfterBreak="0">
     <w:nsid w:val="36440B2A"/>
     <w:multiLevelType w:val="hybridMultilevel"/>
     <w:tmpl w:val="56DA4B68"/>
@@ -590,10 +876,13 @@
     <w:abstractNumId w:val="0"/>
   </w:num>
   <w:num w:numId="2">
-    <w:abstractNumId w:val="2"/>
+    <w:abstractNumId w:val="3"/>
   </w:num>
   <w:num w:numId="3">
     <w:abstractNumId w:val="1"/>
+  </w:num>
+  <w:num w:numId="4">
+    <w:abstractNumId w:val="2"/>
   </w:num>
 </w:numbering>
 </file>

</xml_diff>